<commit_message>
Implemented a PHP function for creating pet card
Also made minor changes to design and referenced pet card design
</commit_message>
<xml_diff>
--- a/Resources.docx
+++ b/Resources.docx
@@ -8,6 +8,14 @@
       </w:pPr>
       <w:r>
         <w:t>Resources</w:t>
+      </w:r>
+    </w:p>
+    <w:p>
+      <w:r>
+        <w:t xml:space="preserve">Design idea for pet card: </w:t>
+      </w:r>
+      <w:r>
+        <w:t>https://www.dspca.ie/adoption-cats-landing-page/</w:t>
       </w:r>
     </w:p>
     <w:sectPr>

</xml_diff>